<commit_message>
Lab 5 - Commit I
</commit_message>
<xml_diff>
--- a/Lab4/IT2320 - SLOCUM - LAB 4.docx
+++ b/Lab4/IT2320 - SLOCUM - LAB 4.docx
@@ -1022,14 +1022,13 @@
       </w:r>
     </w:p>
     <w:p>
-      <w:bookmarkStart w:id="0" w:name="_GoBack"/>
       <w:r>
         <w:rPr>
           <w:noProof/>
         </w:rPr>
         <w:drawing>
-          <wp:inline distT="0" distB="0" distL="0" distR="0" wp14:anchorId="1DA5E807" wp14:editId="46516F33">
-            <wp:extent cx="1828800" cy="1627632"/>
+          <wp:inline distT="0" distB="0" distL="0" distR="0" wp14:anchorId="1DA5E807" wp14:editId="1C7C6AE6">
+            <wp:extent cx="2057400" cy="1828800"/>
             <wp:effectExtent l="0" t="0" r="0" b="0"/>
             <wp:docPr id="1" name="Picture 1"/>
             <wp:cNvGraphicFramePr>
@@ -1051,7 +1050,7 @@
                   <pic:spPr>
                     <a:xfrm>
                       <a:off x="0" y="0"/>
-                      <a:ext cx="1828800" cy="1627632"/>
+                      <a:ext cx="2057400" cy="1828800"/>
                     </a:xfrm>
                     <a:prstGeom prst="rect">
                       <a:avLst/>
@@ -1063,7 +1062,6 @@
           </wp:inline>
         </w:drawing>
       </w:r>
-      <w:bookmarkEnd w:id="0"/>
     </w:p>
     <w:p>
       <w:r>
@@ -1076,9 +1074,9 @@
           <w:noProof/>
         </w:rPr>
         <w:drawing>
-          <wp:inline distT="0" distB="0" distL="0" distR="0" wp14:anchorId="23889198" wp14:editId="1F92303E">
-            <wp:extent cx="1828800" cy="1737360"/>
-            <wp:effectExtent l="0" t="0" r="0" b="0"/>
+          <wp:inline distT="0" distB="0" distL="0" distR="0" wp14:anchorId="23889198" wp14:editId="6C1DBBCA">
+            <wp:extent cx="2057400" cy="1956816"/>
+            <wp:effectExtent l="0" t="0" r="0" b="5715"/>
             <wp:docPr id="2" name="Picture 2"/>
             <wp:cNvGraphicFramePr>
               <a:graphicFrameLocks xmlns:a="http://schemas.openxmlformats.org/drawingml/2006/main" noChangeAspect="1"/>
@@ -1099,7 +1097,7 @@
                   <pic:spPr>
                     <a:xfrm>
                       <a:off x="0" y="0"/>
-                      <a:ext cx="1828800" cy="1737360"/>
+                      <a:ext cx="2057400" cy="1956816"/>
                     </a:xfrm>
                     <a:prstGeom prst="rect">
                       <a:avLst/>
@@ -1123,13 +1121,14 @@
       </w:r>
     </w:p>
     <w:p>
+      <w:bookmarkStart w:id="0" w:name="_GoBack"/>
       <w:r>
         <w:rPr>
           <w:noProof/>
         </w:rPr>
         <w:drawing>
-          <wp:inline distT="0" distB="0" distL="0" distR="0" wp14:anchorId="36551554" wp14:editId="1C52624F">
-            <wp:extent cx="1828800" cy="1563624"/>
+          <wp:inline distT="0" distB="0" distL="0" distR="0" wp14:anchorId="36551554" wp14:editId="4BBA241A">
+            <wp:extent cx="2743200" cy="2350008"/>
             <wp:effectExtent l="0" t="0" r="0" b="0"/>
             <wp:docPr id="3" name="Picture 3"/>
             <wp:cNvGraphicFramePr>
@@ -1151,7 +1150,7 @@
                   <pic:spPr>
                     <a:xfrm>
                       <a:off x="0" y="0"/>
-                      <a:ext cx="1828800" cy="1563624"/>
+                      <a:ext cx="2743200" cy="2350008"/>
                     </a:xfrm>
                     <a:prstGeom prst="rect">
                       <a:avLst/>
@@ -1163,12 +1162,14 @@
           </wp:inline>
         </w:drawing>
       </w:r>
+      <w:bookmarkEnd w:id="0"/>
     </w:p>
     <w:p>
       <w:pPr>
         <w:pStyle w:val="Heading1"/>
       </w:pPr>
       <w:r>
+        <w:lastRenderedPageBreak/>
         <w:t xml:space="preserve">GitHUB </w:t>
       </w:r>
       <w:r>
@@ -1177,7 +1178,7 @@
     </w:p>
     <w:p>
       <w:r>
-        <w:t>33978ec</w:t>
+        <w:t>d36dc59</w:t>
       </w:r>
     </w:p>
     <w:p>
@@ -1190,7 +1191,7 @@
         <w:rPr>
           <w:shd w:val="clear" w:color="auto" w:fill="FFFFFF"/>
         </w:rPr>
-        <w:t>33978ec70238d682161eeeae5b121b52fcd6241a</w:t>
+        <w:t>d36dc59a92dac0887b6a2b145b45696b3f9716d8</w:t>
       </w:r>
     </w:p>
     <w:p/>

</xml_diff>